<commit_message>
(Documentation) Edit phrasing of a sentences
More correct sentence
</commit_message>
<xml_diff>
--- a/Documentation_Installation_Medulla_Ansible.docx
+++ b/Documentation_Installation_Medulla_Ansible.docx
@@ -1278,7 +1278,21 @@
           <w:sz w:val="24"/>
           <w:szCs w:val="24"/>
         </w:rPr>
-        <w:t xml:space="preserve">Le fichier ansible_hosts </w:t>
+        <w:t>Le fichier ansible_hosts</w:t>
+      </w:r>
+      <w:r>
+        <w:rPr>
+          <w:sz w:val="24"/>
+          <w:szCs w:val="24"/>
+        </w:rPr>
+        <w:t xml:space="preserve"> qui vous est</w:t>
+      </w:r>
+      <w:r>
+        <w:rPr>
+          <w:sz w:val="24"/>
+          <w:szCs w:val="24"/>
+        </w:rPr>
+        <w:t xml:space="preserve"> </w:t>
       </w:r>
       <w:r>
         <w:rPr>
@@ -1299,21 +1313,14 @@
           <w:sz w:val="24"/>
           <w:szCs w:val="24"/>
         </w:rPr>
-        <w:t>, ce fichier</w:t>
-      </w:r>
-      <w:r>
-        <w:rPr>
-          <w:sz w:val="24"/>
-          <w:szCs w:val="24"/>
-        </w:rPr>
-        <w:t xml:space="preserve"> </w:t>
-      </w:r>
-      <w:r>
-        <w:rPr>
-          <w:sz w:val="24"/>
-          <w:szCs w:val="24"/>
-        </w:rPr>
-        <w:t xml:space="preserve">va permettre de configurer ansible, vous allez pouvoir ajouter vos serveurs, mais contient également les variables nécessaires à l’installation et la configuration de </w:t>
+        <w:t xml:space="preserve">, </w:t>
+      </w:r>
+      <w:r>
+        <w:rPr>
+          <w:sz w:val="24"/>
+          <w:szCs w:val="24"/>
+        </w:rPr>
+        <w:t xml:space="preserve">il va permettre d’installer et de configurer </w:t>
       </w:r>
       <w:proofErr w:type="spellStart"/>
       <w:r>
@@ -1326,11 +1333,10 @@
       <w:proofErr w:type="spellEnd"/>
       <w:r>
         <w:rPr>
-          <w:rFonts w:cs="Calibri"/>
-          <w:sz w:val="24"/>
-          <w:szCs w:val="24"/>
-        </w:rPr>
-        <w:t>.</w:t>
+          <w:sz w:val="24"/>
+          <w:szCs w:val="24"/>
+        </w:rPr>
+        <w:t xml:space="preserve"> sur vos serveurs.</w:t>
       </w:r>
     </w:p>
     <w:p>
@@ -1558,7 +1564,6 @@
           <w:sz w:val="20"/>
           <w:szCs w:val="20"/>
         </w:rPr>
-        <w:lastRenderedPageBreak/>
         <w:t>h</w:t>
       </w:r>
       <w:r>
@@ -1707,6 +1712,7 @@
     </w:p>
     <w:p>
       <w:r>
+        <w:lastRenderedPageBreak/>
         <w:br w:type="page"/>
       </w:r>
     </w:p>
@@ -2645,7 +2651,7 @@
           <w:sz w:val="18"/>
           <w:szCs w:val="18"/>
         </w:rPr>
-        <w:t>).</w:t>
+        <w:t>)</w:t>
       </w:r>
     </w:p>
     <w:p>
@@ -2701,7 +2707,7 @@
           <w:sz w:val="18"/>
           <w:szCs w:val="18"/>
         </w:rPr>
-        <w:t>).</w:t>
+        <w:t>)</w:t>
       </w:r>
     </w:p>
     <w:p>
@@ -3548,14 +3554,12 @@
         <w:rPr>
           <w:sz w:val="20"/>
           <w:szCs w:val="20"/>
-          <w:lang w:val="en-US"/>
-        </w:rPr>
-      </w:pPr>
-      <w:r>
-        <w:rPr>
-          <w:sz w:val="20"/>
-          <w:szCs w:val="20"/>
-          <w:lang w:val="en-US"/>
+        </w:rPr>
+      </w:pPr>
+      <w:r>
+        <w:rPr>
+          <w:sz w:val="20"/>
+          <w:szCs w:val="20"/>
         </w:rPr>
         <w:t>IP_ADDRESS</w:t>
       </w:r>
@@ -3572,7 +3576,6 @@
         <w:rPr>
           <w:sz w:val="20"/>
           <w:szCs w:val="20"/>
-          <w:lang w:val="en-US"/>
         </w:rPr>
         <w:tab/>
       </w:r>

</xml_diff>